<commit_message>
correciones y cambio de contraseña incompleto
</commit_message>
<xml_diff>
--- a/public/Milton Stiven Gonzalez Pinzon.docx
+++ b/public/Milton Stiven Gonzalez Pinzon.docx
@@ -583,7 +583,7 @@
         <w:rPr>
           <w:sz w:val="24"/>
         </w:rPr>
-        <w:t>Auxiliar de coformacion</w:t>
+        <w:t>desarrollador</w:t>
       </w:r>
       <w:r>
         <w:rPr>
@@ -601,7 +601,7 @@
         <w:rPr>
           <w:sz w:val="24"/>
         </w:rPr>
-        <w:t>Mediante un contrato a Término Indefinido.</w:t>
+        <w:t>Mediante un contrato a Término Fijo.</w:t>
       </w:r>
       <w:r>
         <w:rPr>
@@ -614,13 +614,13 @@
         <w:rPr>
           <w:sz w:val="24"/>
         </w:rPr>
-        <w:t>Actualmente vigente desde el 2024-11-28.</w:t>
-      </w:r>
-      <w:r>
-        <w:rPr>
-          <w:sz w:val="24"/>
-        </w:rPr>
-        <w:t xml:space="preserve"> devengando un salario de $ 15000000.</w:t>
+        <w:t>Desde el 2024-01-22 hasta el 2024-01-30.</w:t>
+      </w:r>
+      <w:r>
+        <w:rPr>
+          <w:sz w:val="24"/>
+        </w:rPr>
+        <w:t xml:space="preserve"> devengando un salario de $ 1000000.</w:t>
       </w:r>
     </w:p>
     <w:p>
@@ -780,7 +780,7 @@
         <w:rPr>
           <w:rFonts w:ascii="Arial MT" w:hAnsi="Arial MT"/>
         </w:rPr>
-        <w:t xml:space="preserve">  (01) días del mes de (febrero) de 2024</w:t>
+        <w:t xml:space="preserve">  (05) días del mes de (febrero) de 2024</w:t>
       </w:r>
       <w:r>
         <w:rPr>

</xml_diff>